<commit_message>
almost done with replaceAll() method analysis
</commit_message>
<xml_diff>
--- a/AnalysisHW.docx
+++ b/AnalysisHW.docx
@@ -280,9 +280,11 @@
       <w:r>
         <w:rPr>
           <w:rFonts w:ascii="Arial" w:hAnsi="Arial" w:eastAsia="Arial" w:cs="Arial"/>
+          <w:bCs/>
           <w:i/>
           <w:sz w:val="20"/>
           <w:szCs w:val="20"/>
+          <w:highlight w:val="none"/>
         </w:rPr>
       </w:r>
     </w:p>
@@ -299,6 +301,15 @@
           <w:szCs w:val="20"/>
         </w:rPr>
       </w:pPr>
+      <w:r>
+        <w:rPr>
+          <w:rFonts w:ascii="Arial" w:hAnsi="Arial" w:eastAsia="Arial" w:cs="Arial"/>
+          <w:bCs/>
+          <w:i/>
+          <w:sz w:val="20"/>
+          <w:szCs w:val="20"/>
+        </w:rPr>
+      </w:r>
       <w:r>
         <w:rPr>
           <w:rFonts w:ascii="Arial" w:hAnsi="Arial" w:eastAsia="Arial" w:cs="Arial"/>
@@ -351,6 +362,15 @@
           <w:highlight w:val="none"/>
         </w:rPr>
       </w:r>
+      <w:r>
+        <w:rPr>
+          <w:rFonts w:ascii="Arial" w:hAnsi="Arial" w:eastAsia="Arial" w:cs="Arial"/>
+          <w:bCs/>
+          <w:i/>
+          <w:sz w:val="20"/>
+          <w:szCs w:val="20"/>
+        </w:rPr>
+      </w:r>
     </w:p>
     <w:p>
       <w:pPr>
@@ -731,6 +751,11 @@
           <w:highlight w:val="none"/>
         </w:rPr>
       </w:r>
+      <w:r>
+        <w:rPr>
+          <w:highlight w:val="none"/>
+        </w:rPr>
+      </w:r>
     </w:p>
     <w:p>
       <w:pPr>
@@ -1413,12 +1438,17 @@
         <w:ind/>
         <w:rPr/>
       </w:pPr>
-      <w:r/>
       <w:r>
         <w:rPr>
           <w:lang w:val="en-US"/>
         </w:rPr>
-        <w:t xml:space="preserve">The target element would be located, on average, near the middle of the array. In this scenario, I would expect the number of loop iterations to be half of the array size. My initial thought is to multiply n by 1/2 to predict half of the loop iterations. That is what leads me to my prediction below.</w:t>
+        <w:t xml:space="preserve">The target element would be located, on aver</w:t>
+      </w:r>
+      <w:r>
+        <w:rPr>
+          <w:lang w:val="en-US"/>
+        </w:rPr>
+        <w:t xml:space="preserve">age, near the middle of the array. In this scenario, I would expect the number of loop iterations to be half of the array size. My initial thought is to multiply n by 1/2 to predict half of the loop iterations. That is what leads me to my prediction below.</w:t>
       </w:r>
       <w:r/>
     </w:p>
@@ -1593,7 +1623,6 @@
         <w:ind/>
         <w:rPr/>
       </w:pPr>
-      <w:r/>
       <w:r>
         <w:rPr>
           <w:lang w:val="en-US"/>
@@ -1657,6 +1686,11 @@
           <w:rFonts w:ascii="Arial" w:hAnsi="Arial" w:eastAsia="Arial" w:cs="Arial"/>
         </w:rPr>
       </w:r>
+      <w:r>
+        <w:rPr>
+          <w:rFonts w:ascii="Arial" w:hAnsi="Arial" w:eastAsia="Arial" w:cs="Arial"/>
+        </w:rPr>
+      </w:r>
     </w:p>
     <w:p>
       <w:pPr>
@@ -1822,12 +1856,17 @@
         <w:ind/>
         <w:rPr/>
       </w:pPr>
-      <w:r/>
       <w:r>
         <w:rPr>
           <w:lang w:val="en-US"/>
         </w:rPr>
-        <w:t xml:space="preserve">When the array size is zero, the index is initialized with the find() method call. Where the for loop goes through initializing the i variable and checking that i is less than the array length, which then evaluates to false and returns -1 for no value found. Once it returns this value it moves down to a while loop statement back in the replaceAll() method, which has the condition if the index is greater than -1. From this, I was able to gather that there is five statements that happen no matter what.</w:t>
+        <w:t xml:space="preserve">When the array size is zero, the index is initialized with the find() method call. Where the for loop goes through initializing the i variable and checking that i is less than the array length, which then evaluates to false and returns -1 for no val</w:t>
+      </w:r>
+      <w:r>
+        <w:rPr>
+          <w:lang w:val="en-US"/>
+        </w:rPr>
+        <w:t xml:space="preserve">ue found. Once it returns this value it moves down to a while loop statement back in the replaceAll() method, which has the condition if the index is greater than -1. From this, I was able to gather that there is five statements that happen no matter what.</w:t>
       </w:r>
       <w:r/>
     </w:p>
@@ -2017,14 +2056,14 @@
       <w:r>
         <w:rPr>
           <w:rFonts w:ascii="Arial" w:hAnsi="Arial" w:eastAsia="Arial" w:cs="Arial"/>
-        </w:rPr>
+          <w:lang w:val="en-US"/>
+        </w:rPr>
+        <w:t xml:space="preserve">4</w:t>
       </w:r>
       <w:r>
         <w:rPr>
           <w:rFonts w:ascii="Arial" w:hAnsi="Arial" w:eastAsia="Arial" w:cs="Arial"/>
-          <w:lang w:val="en-US"/>
-        </w:rPr>
-        <w:t xml:space="preserve">4</w:t>
+        </w:rPr>
       </w:r>
       <w:r>
         <w:rPr>
@@ -2098,7 +2137,6 @@
         <w:ind/>
         <w:rPr/>
       </w:pPr>
-      <w:r/>
       <w:r>
         <w:rPr>
           <w:lang w:val="en-US"/>
@@ -2411,6 +2449,11 @@
           <w:rFonts w:ascii="Arial" w:hAnsi="Arial" w:eastAsia="Arial" w:cs="Arial"/>
         </w:rPr>
       </w:r>
+      <w:r>
+        <w:rPr>
+          <w:rFonts w:ascii="Arial" w:hAnsi="Arial" w:eastAsia="Arial" w:cs="Arial"/>
+        </w:rPr>
+      </w:r>
     </w:p>
     <w:p>
       <w:pPr>
@@ -2484,7 +2527,6 @@
         <w:ind/>
         <w:rPr/>
       </w:pPr>
-      <w:r/>
       <w:r>
         <w:rPr>
           <w:lang w:val="en-US"/>
@@ -2587,7 +2629,6 @@
       <w:r>
         <w:rPr>
           <w:vertAlign w:val="baseline"/>
-          <w:lang w:val="en-US"/>
         </w:rPr>
       </w:r>
       <w:r>
@@ -2724,12 +2765,23 @@
         <w:ind/>
         <w:rPr/>
       </w:pPr>
-      <w:r/>
       <w:r>
         <w:rPr>
           <w:lang w:val="en-US"/>
         </w:rPr>
-        <w:t xml:space="preserve">I am shocked to see that my predicted number of statement is horribly off from the reported number of statements. </w:t>
+        <w:t xml:space="preserve">I am shocked to see that my predicted number of statements is horribly off from the reported number of statements. </w:t>
+      </w:r>
+      <w:r>
+        <w:rPr>
+          <w:lang w:val="en-US"/>
+        </w:rPr>
+        <w:t xml:space="preserve">I realized that the find() call each time in the while loop is only going the n sized array from the first value detected and then </w:t>
+      </w:r>
+      <w:r>
+        <w:rPr>
+          <w:lang w:val="en-US"/>
+        </w:rPr>
+        <w:t xml:space="preserve">incrementing through each value is detected until the whole array is changed to the new value. I am going to guess that the find() call only gets fully executed about half the time. Which gives me a predicted number of statements of about 15,000. I am much happier with this number as it is much closer to the reported number of statements</w:t>
       </w:r>
       <w:r/>
     </w:p>
@@ -2750,6 +2802,7 @@
         <w:ind/>
         <w:rPr>
           <w:rFonts w:ascii="Arial" w:hAnsi="Arial" w:eastAsia="Arial" w:cs="Arial"/>
+          <w:vertAlign w:val="baseline"/>
         </w:rPr>
       </w:pPr>
       <w:r>
@@ -2766,12 +2819,53 @@
       </w:r>
       <w:r>
         <w:rPr>
+          <w:lang w:val="en-US"/>
+        </w:rPr>
+        <w:t xml:space="preserve">4 + 3n(1/2</w:t>
+      </w:r>
+      <w:r>
+        <w:rPr>
           <w:rFonts w:ascii="Arial" w:hAnsi="Arial" w:eastAsia="Arial" w:cs="Arial"/>
-        </w:rPr>
+          <w:vertAlign w:val="baseline"/>
+          <w:lang w:val="en-US"/>
+        </w:rPr>
+        <w:t xml:space="preserve">n) = 4 + 3/2n</w:t>
       </w:r>
       <w:r>
         <w:rPr>
           <w:rFonts w:ascii="Arial" w:hAnsi="Arial" w:eastAsia="Arial" w:cs="Arial"/>
+          <w:vertAlign w:val="superscript"/>
+          <w:lang w:val="en-US"/>
+        </w:rPr>
+        <w:t xml:space="preserve">2</w:t>
+      </w:r>
+      <w:r>
+        <w:rPr>
+          <w:rFonts w:ascii="Arial" w:hAnsi="Arial" w:eastAsia="Arial" w:cs="Arial"/>
+          <w:vertAlign w:val="baseline"/>
+          <w:lang w:val="en-US"/>
+        </w:rPr>
+        <w:t xml:space="preserve"> = 4 + 1.5n</w:t>
+      </w:r>
+      <w:r>
+        <w:rPr>
+          <w:rFonts w:ascii="Arial" w:hAnsi="Arial" w:eastAsia="Arial" w:cs="Arial"/>
+          <w:vertAlign w:val="superscript"/>
+          <w:lang w:val="en-US"/>
+        </w:rPr>
+        <w:t xml:space="preserve">2</w:t>
+      </w:r>
+      <w:r>
+        <w:rPr>
+          <w:rFonts w:ascii="Arial" w:hAnsi="Arial" w:eastAsia="Arial" w:cs="Arial"/>
+          <w:vertAlign w:val="baseline"/>
+          <w:lang w:val="en-US"/>
+        </w:rPr>
+      </w:r>
+      <w:r>
+        <w:rPr>
+          <w:rFonts w:ascii="Arial" w:hAnsi="Arial" w:eastAsia="Arial" w:cs="Arial"/>
+          <w:vertAlign w:val="baseline"/>
         </w:rPr>
       </w:r>
     </w:p>
@@ -2871,6 +2965,24 @@
         <w:rPr/>
       </w:pPr>
       <w:r/>
+      <w:r>
+        <w:rPr>
+          <w:lang w:val="en-US"/>
+        </w:rPr>
+        <w:t xml:space="preserve">If I was presented with a random unique array, I would expect the while loop to iterate a little less than half the time</w:t>
+      </w:r>
+      <w:r>
+        <w:rPr>
+          <w:lang w:val="en-US"/>
+        </w:rPr>
+        <w:t xml:space="preserve"> as it is so unique to find the oldValue in</w:t>
+      </w:r>
+      <w:r>
+        <w:rPr>
+          <w:lang w:val="en-US"/>
+        </w:rPr>
+        <w:t xml:space="preserve"> a random scenario. So I expect the find() call to also loop half the time. </w:t>
+      </w:r>
       <w:r/>
     </w:p>
     <w:p>
@@ -2888,7 +3000,9 @@
         <w:pBdr/>
         <w:spacing w:line="240" w:lineRule="auto"/>
         <w:ind/>
-        <w:rPr/>
+        <w:rPr>
+          <w:vertAlign w:val="baseline"/>
+        </w:rPr>
       </w:pPr>
       <w:r>
         <w:t xml:space="preserve">Predicted t</w:t>
@@ -2902,7 +3016,56 @@
       <w:r>
         <w:t xml:space="preserve">(n) = </w:t>
       </w:r>
-      <w:r/>
+      <w:r>
+        <w:rPr>
+          <w:lang w:val="en-US"/>
+        </w:rPr>
+        <w:t xml:space="preserve">4 + 3/2n(1/2n)</w:t>
+      </w:r>
+      <w:r>
+        <w:rPr>
+          <w:lang w:val="en-US"/>
+        </w:rPr>
+        <w:t xml:space="preserve"> = 4 + </w:t>
+      </w:r>
+      <w:r>
+        <w:rPr>
+          <w:lang w:val="en-US"/>
+        </w:rPr>
+        <w:t xml:space="preserve">3/4n</w:t>
+      </w:r>
+      <w:r>
+        <w:rPr>
+          <w:vertAlign w:val="superscript"/>
+          <w:lang w:val="en-US"/>
+        </w:rPr>
+        <w:t xml:space="preserve">2</w:t>
+      </w:r>
+      <w:r>
+        <w:rPr>
+          <w:vertAlign w:val="baseline"/>
+          <w:lang w:val="en-US"/>
+        </w:rPr>
+        <w:t xml:space="preserve"> = 4 + .75n</w:t>
+      </w:r>
+      <w:r>
+        <w:rPr>
+          <w:vertAlign w:val="superscript"/>
+          <w:lang w:val="en-US"/>
+        </w:rPr>
+        <w:t xml:space="preserve">2</w:t>
+      </w:r>
+      <w:r>
+        <w:rPr>
+          <w:vertAlign w:val="baseline"/>
+          <w:lang w:val="en-US"/>
+        </w:rPr>
+      </w:r>
+      <w:r>
+        <w:rPr>
+          <w:vertAlign w:val="baseline"/>
+        </w:rPr>
+      </w:r>
     </w:p>
     <w:p>
       <w:pPr>
@@ -2989,6 +3152,12 @@
       <w:r>
         <w:t xml:space="preserve">(100) Statements: </w:t>
       </w:r>
+      <w:r>
+        <w:rPr>
+          <w:lang w:val="en-US"/>
+        </w:rPr>
+        <w:t xml:space="preserve">7,504</w:t>
+      </w:r>
       <w:r/>
     </w:p>
     <w:p>
@@ -3000,6 +3169,13 @@
       </w:pPr>
       <w:r>
         <w:t xml:space="preserve">AoATester replaceAll expected 100 Statements: </w:t>
+      </w:r>
+      <w:r>
+        <w:rPr>
+          <w:lang w:val="en-US"/>
+        </w:rPr>
+        <w:t xml:space="preserve">458.5</w:t>
+        <w:tab/>
       </w:r>
       <w:r/>
     </w:p>
@@ -3021,6 +3197,24 @@
         <w:rPr/>
       </w:pPr>
       <w:r/>
+      <w:r>
+        <w:rPr>
+          <w:lang w:val="en-US"/>
+        </w:rPr>
+        <w:t xml:space="preserve">I am shocked to see that my number of predicted statements are so much higher than the number of reported statements. I think what made this number off is that I expected that the loops would trigger more than I thought it would, so I lowered. I also thought that the while loop would trigger n times, which is not the case unless it loops over </w:t>
+      </w:r>
+      <w:r>
+        <w:rPr>
+          <w:lang w:val="en-US"/>
+        </w:rPr>
+        <w:t xml:space="preserve">everything in the array. Based on that logic, I decided to remove the n and raise 1/2 to 3 for my final expected growth function. Which gets</w:t>
+      </w:r>
+      <w:r>
+        <w:rPr>
+          <w:lang w:val="en-US"/>
+        </w:rPr>
+        <w:t xml:space="preserve"> me </w:t>
+      </w:r>
       <w:r/>
     </w:p>
     <w:p>
@@ -3057,7 +3251,9 @@
       <w:r>
         <w:rPr>
           <w:rFonts w:ascii="Arial" w:hAnsi="Arial" w:eastAsia="Arial" w:cs="Arial"/>
-        </w:rPr>
+          <w:lang w:val="en-US"/>
+        </w:rPr>
+        <w:t xml:space="preserve">4 + 3(1/2n) = 4 + 3/2n = 4 + 1.5n</w:t>
       </w:r>
       <w:r>
         <w:rPr>
@@ -3125,7 +3321,23 @@
         <w:rPr/>
       </w:pPr>
       <w:r>
-        <w:t xml:space="preserve">O()</w:t>
+        <w:t xml:space="preserve">O(</w:t>
+      </w:r>
+      <w:r>
+        <w:rPr>
+          <w:lang w:val="en-US"/>
+        </w:rPr>
+        <w:t xml:space="preserve">n</w:t>
+      </w:r>
+      <w:r>
+        <w:rPr>
+          <w:vertAlign w:val="superscript"/>
+          <w:lang w:val="en-US"/>
+        </w:rPr>
+        <w:t xml:space="preserve">2</w:t>
+      </w:r>
+      <w:r>
+        <w:t xml:space="preserve">)</w:t>
       </w:r>
       <w:r/>
     </w:p>

</xml_diff>

<commit_message>
Still trying to figure out replaceAll() method
</commit_message>
<xml_diff>
--- a/AnalysisHW.docx
+++ b/AnalysisHW.docx
@@ -272,9 +272,11 @@
       <w:r>
         <w:rPr>
           <w:rFonts w:ascii="Arial" w:hAnsi="Arial" w:eastAsia="Arial" w:cs="Arial"/>
+          <w:bCs/>
           <w:i/>
           <w:sz w:val="20"/>
           <w:szCs w:val="20"/>
+          <w:highlight w:val="none"/>
         </w:rPr>
       </w:r>
       <w:r>
@@ -356,10 +358,10 @@
       <w:r>
         <w:rPr>
           <w:rFonts w:ascii="Arial" w:hAnsi="Arial" w:eastAsia="Arial" w:cs="Arial"/>
+          <w:bCs/>
           <w:i/>
           <w:sz w:val="20"/>
           <w:szCs w:val="20"/>
-          <w:highlight w:val="none"/>
         </w:rPr>
       </w:r>
       <w:r>
@@ -2781,7 +2783,13 @@
         <w:rPr>
           <w:lang w:val="en-US"/>
         </w:rPr>
-        <w:t xml:space="preserve">incrementing through each value is detected until the whole array is changed to the new value. I am going to guess that the find() call only gets fully executed about half the time. Which gives me a predicted number of statements of about 15,000. I am much happier with this number as it is much closer to the reported number of statements</w:t>
+        <w:t xml:space="preserve">incrementing through each value is detected until the whole array is changed to the</w:t>
+      </w:r>
+      <w:r>
+        <w:rPr>
+          <w:lang w:val="en-US"/>
+        </w:rPr>
+        <w:t xml:space="preserve"> new value. I am going to guess that the find() call only gets fully executed about half the time. Which gives me a predicted number of statements of about 15,000. I am much happier with this number as it is much closer to the reported number of statements</w:t>
       </w:r>
       <w:r/>
     </w:p>
@@ -2859,7 +2867,6 @@
         <w:rPr>
           <w:rFonts w:ascii="Arial" w:hAnsi="Arial" w:eastAsia="Arial" w:cs="Arial"/>
           <w:vertAlign w:val="baseline"/>
-          <w:lang w:val="en-US"/>
         </w:rPr>
       </w:r>
       <w:r>
@@ -2964,7 +2971,6 @@
         <w:ind/>
         <w:rPr/>
       </w:pPr>
-      <w:r/>
       <w:r>
         <w:rPr>
           <w:lang w:val="en-US"/>
@@ -3058,7 +3064,6 @@
       <w:r>
         <w:rPr>
           <w:vertAlign w:val="baseline"/>
-          <w:lang w:val="en-US"/>
         </w:rPr>
       </w:r>
       <w:r>
@@ -3196,24 +3201,29 @@
         <w:ind/>
         <w:rPr/>
       </w:pPr>
-      <w:r/>
       <w:r>
         <w:rPr>
           <w:lang w:val="en-US"/>
         </w:rPr>
-        <w:t xml:space="preserve">I am shocked to see that my number of predicted statements are so much higher than the number of reported statements. I think what made this number off is that I expected that the loops would trigger more than I thought it would, so I lowered. I also thought that the while loop would trigger n times, which is not the case unless it loops over </w:t>
+        <w:t xml:space="preserve">I am shocked to see that my number of predicted statements are so much higher than the nu</w:t>
       </w:r>
       <w:r>
         <w:rPr>
           <w:lang w:val="en-US"/>
         </w:rPr>
-        <w:t xml:space="preserve">everything in the array. Based on that logic, I decided to remove the n and raise 1/2 to 3 for my final expected growth function. Which gets</w:t>
+        <w:t xml:space="preserve">mber of reported statements. I think what made this number off is that I expected that the loops would trigger more than I thought it would, so I lowered. I also thought that the while loop would trigger n times, which is not the case unless it loops over </w:t>
       </w:r>
       <w:r>
         <w:rPr>
           <w:lang w:val="en-US"/>
         </w:rPr>
-        <w:t xml:space="preserve"> me </w:t>
+        <w:t xml:space="preserve">everything in the array. Based on that logic, I decided to lower the amount of times a expect the while loop to iterate to about half the time and raise 1/2 to a 4 for my final expected growth function. Which gets</w:t>
+      </w:r>
+      <w:r>
+        <w:rPr>
+          <w:lang w:val="en-US"/>
+        </w:rPr>
+        <w:t xml:space="preserve"> me</w:t>
       </w:r>
       <w:r/>
     </w:p>
@@ -3253,7 +3263,14 @@
           <w:rFonts w:ascii="Arial" w:hAnsi="Arial" w:eastAsia="Arial" w:cs="Arial"/>
           <w:lang w:val="en-US"/>
         </w:rPr>
-        <w:t xml:space="preserve">4 + 3(1/2n) = 4 + 3/2n = 4 + 1.5n</w:t>
+        <w:t xml:space="preserve">4 + 1/2n(1/2n) = </w:t>
+      </w:r>
+      <w:r>
+        <w:rPr>
+          <w:rFonts w:ascii="Arial" w:hAnsi="Arial" w:eastAsia="Arial" w:cs="Arial"/>
+          <w:lang w:val="en-US"/>
+        </w:rPr>
+        <w:t xml:space="preserve">4 + 1/4n^2</w:t>
       </w:r>
       <w:r>
         <w:rPr>

</xml_diff>

<commit_message>
replaceAll() done, sortIt() started
</commit_message>
<xml_diff>
--- a/AnalysisHW.docx
+++ b/AnalysisHW.docx
@@ -3211,19 +3211,37 @@
         <w:rPr>
           <w:lang w:val="en-US"/>
         </w:rPr>
-        <w:t xml:space="preserve">mber of reported statements. I think what made this number off is that I expected that the loops would trigger more than I thought it would, so I lowered. I also thought that the while loop would trigger n times, which is not the case unless it loops over </w:t>
+        <w:t xml:space="preserve">mber of reported statements. I believe </w:t>
       </w:r>
       <w:r>
         <w:rPr>
           <w:lang w:val="en-US"/>
         </w:rPr>
-        <w:t xml:space="preserve">everything in the array. Based on that logic, I decided to lower the amount of times a expect the while loop to iterate to about half the time and raise 1/2 to a 4 for my final expected growth function. Which gets</w:t>
+        <w:t xml:space="preserve">I found out what was wrong as I was halving the amount of loop iterations for the while loop, but it should only iterate once because the array is a unique set of elements.</w:t>
       </w:r>
       <w:r>
         <w:rPr>
           <w:lang w:val="en-US"/>
         </w:rPr>
-        <w:t xml:space="preserve"> me</w:t>
+        <w:t xml:space="preserve"> Based on that I changed my growth function so</w:t>
+      </w:r>
+      <w:r>
+        <w:rPr>
+          <w:lang w:val="en-US"/>
+        </w:rPr>
+        <w:t xml:space="preserve"> that it counts the minimum statements as 4 and counts the find() call as 3/2n because it is expected that it will be found halfway. As well as adding the </w:t>
+      </w:r>
+      <w:r>
+        <w:rPr>
+          <w:lang w:val="en-US"/>
+        </w:rPr>
+        <w:t xml:space="preserve">worst case scenario growth function for the find call to represent it not finding the value for the rest of the array in the last loop iteration.</w:t>
+      </w:r>
+      <w:r>
+        <w:rPr>
+          <w:lang w:val="en-US"/>
+        </w:rPr>
+        <w:t xml:space="preserve"> This growth function gets me way closer to the reported number of statements with a predicted number of 454. MAKE THIS MAKE SENSE</w:t>
       </w:r>
       <w:r/>
     </w:p>
@@ -3263,14 +3281,21 @@
           <w:rFonts w:ascii="Arial" w:hAnsi="Arial" w:eastAsia="Arial" w:cs="Arial"/>
           <w:lang w:val="en-US"/>
         </w:rPr>
-        <w:t xml:space="preserve">4 + 1/2n(1/2n) = </w:t>
+        <w:t xml:space="preserve">4 + (3/2n)</w:t>
       </w:r>
       <w:r>
         <w:rPr>
           <w:rFonts w:ascii="Arial" w:hAnsi="Arial" w:eastAsia="Arial" w:cs="Arial"/>
           <w:lang w:val="en-US"/>
         </w:rPr>
-        <w:t xml:space="preserve">4 + 1/4n^2</w:t>
+        <w:t xml:space="preserve"> + (3n)</w:t>
+      </w:r>
+      <w:r>
+        <w:rPr>
+          <w:rFonts w:ascii="Arial" w:hAnsi="Arial" w:eastAsia="Arial" w:cs="Arial"/>
+          <w:lang w:val="en-US"/>
+        </w:rPr>
+        <w:t xml:space="preserve"> = 4 + 4.5n</w:t>
       </w:r>
       <w:r>
         <w:rPr>
@@ -3347,13 +3372,6 @@
         <w:t xml:space="preserve">n</w:t>
       </w:r>
       <w:r>
-        <w:rPr>
-          <w:vertAlign w:val="superscript"/>
-          <w:lang w:val="en-US"/>
-        </w:rPr>
-        <w:t xml:space="preserve">2</w:t>
-      </w:r>
-      <w:r>
         <w:t xml:space="preserve">)</w:t>
       </w:r>
       <w:r/>
@@ -3456,6 +3474,12 @@
         <w:rPr/>
       </w:pPr>
       <w:r/>
+      <w:r>
+        <w:rPr>
+          <w:lang w:val="en-US"/>
+        </w:rPr>
+        <w:t xml:space="preserve">The minimum cost and constant factor of sortIt() is 2. I say this because if array size is 0 or 1, then the only statements executed would be the initialization of the next variable and the conditional check if next is less than the array length, which is false. With this, it will not execute any statements past that.</w:t>
+      </w:r>
       <w:r/>
     </w:p>
     <w:p>
@@ -3478,6 +3502,12 @@
       <w:r>
         <w:t xml:space="preserve">Predicted t(0 or 1) = </w:t>
       </w:r>
+      <w:r>
+        <w:rPr>
+          <w:lang w:val="en-US"/>
+        </w:rPr>
+        <w:t xml:space="preserve">2</w:t>
+      </w:r>
       <w:r/>
     </w:p>
     <w:p>
@@ -3556,6 +3586,12 @@
       <w:r>
         <w:t xml:space="preserve">Predicted t(0 or 1) Statements: </w:t>
       </w:r>
+      <w:r>
+        <w:rPr>
+          <w:lang w:val="en-US"/>
+        </w:rPr>
+        <w:t xml:space="preserve">2</w:t>
+      </w:r>
       <w:r/>
     </w:p>
     <w:p>
@@ -3566,7 +3602,16 @@
         <w:rPr/>
       </w:pPr>
       <w:r>
-        <w:t xml:space="preserve">AoATester sortIt min Statements: </w:t>
+        <w:t xml:space="preserve">AoATester sortIt min Statements:</w:t>
+      </w:r>
+      <w:r>
+        <w:rPr>
+          <w:lang w:val="en-US"/>
+        </w:rPr>
+        <w:t xml:space="preserve"> 2</w:t>
+      </w:r>
+      <w:r>
+        <w:t xml:space="preserve"> </w:t>
       </w:r>
       <w:r/>
     </w:p>
@@ -3588,6 +3633,12 @@
         <w:rPr/>
       </w:pPr>
       <w:r/>
+      <w:r>
+        <w:rPr>
+          <w:lang w:val="en-US"/>
+        </w:rPr>
+        <w:t xml:space="preserve">I’m happy to see that the number of reported statements aligns with my predicted number of statement. With that, it must mean that that my minimum statements are correct.</w:t>
+      </w:r>
       <w:r/>
     </w:p>
     <w:p>
@@ -3620,6 +3671,13 @@
       <w:r>
         <w:rPr>
           <w:rFonts w:ascii="Arial" w:hAnsi="Arial" w:eastAsia="Arial" w:cs="Arial"/>
+          <w:lang w:val="en-US"/>
+        </w:rPr>
+        <w:t xml:space="preserve">2</w:t>
+      </w:r>
+      <w:r>
+        <w:rPr>
+          <w:rFonts w:ascii="Arial" w:hAnsi="Arial" w:eastAsia="Arial" w:cs="Arial"/>
         </w:rPr>
       </w:r>
     </w:p>
@@ -3699,6 +3757,30 @@
         <w:rPr/>
       </w:pPr>
       <w:r/>
+      <w:r>
+        <w:rPr>
+          <w:lang w:val="en-US"/>
+        </w:rPr>
+        <w:t xml:space="preserve">Assuming that my array size is n, then my outer loop will iterate n times</w:t>
+      </w:r>
+      <w:r>
+        <w:rPr>
+          <w:lang w:val="en-US"/>
+        </w:rPr>
+        <w:t xml:space="preserve">. It will execute 3 statements before going into the inner loop.</w:t>
+      </w:r>
+      <w:r>
+        <w:rPr>
+          <w:lang w:val="en-US"/>
+        </w:rPr>
+        <w:t xml:space="preserve"> For the inner loop condition, since it is dependent on the the current value being less than the value before it, in a best case scenario would not execute at all. The best case scenario will loop over all of the elements in the array, but only executes 5 statements </w:t>
+      </w:r>
+      <w:r>
+        <w:rPr>
+          <w:lang w:val="en-US"/>
+        </w:rPr>
+        <w:t xml:space="preserve">per iteration.</w:t>
+      </w:r>
       <w:r/>
     </w:p>
     <w:p>
@@ -3730,6 +3812,12 @@
       <w:r>
         <w:t xml:space="preserve">(n) = </w:t>
       </w:r>
+      <w:r>
+        <w:rPr>
+          <w:lang w:val="en-US"/>
+        </w:rPr>
+        <w:t xml:space="preserve">2 + 5n</w:t>
+      </w:r>
       <w:r/>
     </w:p>
     <w:p>
@@ -3840,6 +3928,12 @@
       <w:r>
         <w:t xml:space="preserve">(100) Statements: </w:t>
       </w:r>
+      <w:r>
+        <w:rPr>
+          <w:lang w:val="en-US"/>
+        </w:rPr>
+        <w:t xml:space="preserve">502</w:t>
+      </w:r>
       <w:r/>
     </w:p>
     <w:p>
@@ -3851,6 +3945,12 @@
       </w:pPr>
       <w:r>
         <w:t xml:space="preserve">AoATester sortIt best 100 Statements: </w:t>
+      </w:r>
+      <w:r>
+        <w:rPr>
+          <w:lang w:val="en-US"/>
+        </w:rPr>
+        <w:t xml:space="preserve">695</w:t>
       </w:r>
       <w:r/>
     </w:p>
@@ -3872,6 +3972,18 @@
         <w:rPr/>
       </w:pPr>
       <w:r/>
+      <w:r>
+        <w:rPr>
+          <w:lang w:val="en-US"/>
+        </w:rPr>
+        <w:t xml:space="preserve">I am surprised to see</w:t>
+      </w:r>
+      <w:r>
+        <w:rPr>
+          <w:lang w:val="en-US"/>
+        </w:rPr>
+        <w:t xml:space="preserve"> that the number of reported statements does not align with my predicted number of reported statements. </w:t>
+      </w:r>
       <w:r/>
     </w:p>
     <w:p>
@@ -3962,16 +4074,6 @@
           <w:rFonts w:ascii="Arial" w:hAnsi="Arial" w:eastAsia="Arial" w:cs="Arial"/>
         </w:rPr>
       </w:r>
-    </w:p>
-    <w:p>
-      <w:pPr>
-        <w:pBdr/>
-        <w:spacing/>
-        <w:ind/>
-        <w:rPr/>
-      </w:pPr>
-      <w:r/>
-      <w:r/>
     </w:p>
     <w:p>
       <w:pPr>

</xml_diff>

<commit_message>
worst case done,  just gottta finish
</commit_message>
<xml_diff>
--- a/AnalysisHW.docx
+++ b/AnalysisHW.docx
@@ -4007,7 +4007,13 @@
         <w:rPr>
           <w:lang w:val="en-US"/>
         </w:rPr>
-        <w:t xml:space="preserve">in my analysis was that I was counting the compound condition as one statement rather than 2. Since the compound condition has an AND operator, it means that both conditions need to be checked in order to both be true. I changed my growth function to be 2 + 6n instead of 2+5n. Which gets me 602, and is way closer to the reported statements, than the previous growth function.</w:t>
+        <w:t xml:space="preserve">in my analysis was that I was counting the compound condition as one statement rather than 2. Since the compound conditio</w:t>
+      </w:r>
+      <w:r>
+        <w:rPr>
+          <w:lang w:val="en-US"/>
+        </w:rPr>
+        <w:t xml:space="preserve">n has an AND operator, it means that both conditions need to be checked in order to both be true. I changed my growth function to be 2 + 6n instead of 2+5n. Which gets me 602, and is way closer to the reported statements, than the previous growth function.</w:t>
       </w:r>
       <w:r/>
     </w:p>
@@ -4123,12 +4129,17 @@
         <w:ind/>
         <w:rPr/>
       </w:pPr>
-      <w:r/>
       <w:r>
         <w:rPr>
           <w:lang w:val="en-US"/>
         </w:rPr>
-        <w:t xml:space="preserve">I assume that the array is going to be descending order, so the inner loop is going to trigger 1/2 the amount as it triggers a bigger and bigger amount each outer loop iteration.</w:t>
+        <w:t xml:space="preserve">I assume that the array is going to be descending order, so the inner loop is going to trigger 1/2 the amount as it triggers an increasing amount of times for each outer loop iteration.</w:t>
+      </w:r>
+      <w:r>
+        <w:rPr>
+          <w:lang w:val="en-US"/>
+        </w:rPr>
+        <w:t xml:space="preserve"> Which means in addition to 2 + 6n in the best case scenario growth function I will multiply 2n to 6n to represent 4/2n where the 4 statements execute on average half the time.</w:t>
       </w:r>
       <w:r/>
     </w:p>
@@ -4147,7 +4158,9 @@
         <w:pBdr/>
         <w:spacing/>
         <w:ind/>
-        <w:rPr/>
+        <w:rPr>
+          <w:vertAlign w:val="baseline"/>
+        </w:rPr>
       </w:pPr>
       <w:r>
         <w:t xml:space="preserve">Predicted t</w:t>
@@ -4161,7 +4174,30 @@
       <w:r>
         <w:t xml:space="preserve">(n) = </w:t>
       </w:r>
-      <w:r/>
+      <w:r>
+        <w:rPr>
+          <w:lang w:val="en-US"/>
+        </w:rPr>
+        <w:t xml:space="preserve">2 + 12n</w:t>
+      </w:r>
+      <w:r>
+        <w:rPr>
+          <w:vertAlign w:val="superscript"/>
+          <w:lang w:val="en-US"/>
+        </w:rPr>
+        <w:t xml:space="preserve">2</w:t>
+      </w:r>
+      <w:r>
+        <w:rPr>
+          <w:vertAlign w:val="baseline"/>
+          <w:lang w:val="en-US"/>
+        </w:rPr>
+      </w:r>
+      <w:r>
+        <w:rPr>
+          <w:vertAlign w:val="baseline"/>
+        </w:rPr>
+      </w:r>
     </w:p>
     <w:p>
       <w:pPr>
@@ -4265,6 +4301,12 @@
       <w:r>
         <w:t xml:space="preserve">(100) Statements: </w:t>
       </w:r>
+      <w:r>
+        <w:rPr>
+          <w:lang w:val="en-US"/>
+        </w:rPr>
+        <w:t xml:space="preserve">120,002</w:t>
+      </w:r>
       <w:r/>
     </w:p>
     <w:p>
@@ -4276,6 +4318,12 @@
       </w:pPr>
       <w:r>
         <w:t xml:space="preserve">AoATester sortIt worst 100 Statements: </w:t>
+      </w:r>
+      <w:r>
+        <w:rPr>
+          <w:lang w:val="en-US"/>
+        </w:rPr>
+        <w:t xml:space="preserve">20,495</w:t>
       </w:r>
       <w:r/>
     </w:p>
@@ -4294,6 +4342,61 @@
         <w:pBdr/>
         <w:spacing/>
         <w:ind/>
+        <w:rPr>
+          <w:vertAlign w:val="baseline"/>
+        </w:rPr>
+      </w:pPr>
+      <w:r/>
+      <w:r>
+        <w:rPr>
+          <w:lang w:val="en-US"/>
+        </w:rPr>
+        <w:t xml:space="preserve">I am shocked to see that the reported number of statements do not align with my predicted number of statements</w:t>
+      </w:r>
+      <w:r>
+        <w:rPr>
+          <w:lang w:val="en-US"/>
+        </w:rPr>
+        <w:t xml:space="preserve">.</w:t>
+      </w:r>
+      <w:r>
+        <w:rPr>
+          <w:lang w:val="en-US"/>
+        </w:rPr>
+        <w:t xml:space="preserve"> I had come to realize though that I should have been counting the outer loop as n and then multiplying it by the growth function of the inner loop. What my mistake is that I was counting the number of statements twice, which caused my number to be way greater than it should have been. I also made the mistake of when i’m taking the average inner loop iterations I was dividing the amount of statements in the inner loop by a half rather than n. This gives me the result of my new growth function, which is 2 + n(2 + (n/2)4) = 2 + 2n + 4n</w:t>
+      </w:r>
+      <w:r>
+        <w:rPr>
+          <w:vertAlign w:val="superscript"/>
+          <w:lang w:val="en-US"/>
+        </w:rPr>
+        <w:t xml:space="preserve">2</w:t>
+      </w:r>
+      <w:r>
+        <w:rPr>
+          <w:vertAlign w:val="baseline"/>
+          <w:lang w:val="en-US"/>
+        </w:rPr>
+        <w:t xml:space="preserve">. This gives a predicted number of statements of </w:t>
+      </w:r>
+      <w:r>
+        <w:rPr>
+          <w:vertAlign w:val="baseline"/>
+          <w:lang w:val="en-US"/>
+        </w:rPr>
+        <w:t xml:space="preserve">20,202, which is way closer than what was previously predicted. I assume that since it is close, my growth function is correct.</w:t>
+      </w:r>
+      <w:r>
+        <w:rPr>
+          <w:vertAlign w:val="baseline"/>
+        </w:rPr>
+      </w:r>
+    </w:p>
+    <w:p>
+      <w:pPr>
+        <w:pBdr/>
+        <w:spacing/>
+        <w:ind/>
         <w:rPr/>
       </w:pPr>
       <w:r/>
@@ -4306,28 +4409,33 @@
         <w:ind/>
         <w:rPr/>
       </w:pPr>
+      <w:r>
+        <w:t xml:space="preserve">Final t</w:t>
+      </w:r>
+      <w:r>
+        <w:rPr>
+          <w:vertAlign w:val="subscript"/>
+        </w:rPr>
+        <w:t xml:space="preserve">worst</w:t>
+      </w:r>
+      <w:r>
+        <w:t xml:space="preserve">(n) = </w:t>
+      </w:r>
       <w:r/>
+      <w:r>
+        <w:rPr>
+          <w:lang w:val="en-US"/>
+        </w:rPr>
+        <w:t xml:space="preserve">2 + 2n + 4n</w:t>
+      </w:r>
+      <w:r>
+        <w:rPr>
+          <w:vertAlign w:val="superscript"/>
+          <w:lang w:val="en-US"/>
+        </w:rPr>
+        <w:t xml:space="preserve">2</w:t>
+      </w:r>
       <w:r/>
-    </w:p>
-    <w:p>
-      <w:pPr>
-        <w:pBdr/>
-        <w:spacing/>
-        <w:ind/>
-        <w:rPr/>
-      </w:pPr>
-      <w:r>
-        <w:t xml:space="preserve">Final t</w:t>
-      </w:r>
-      <w:r>
-        <w:rPr>
-          <w:vertAlign w:val="subscript"/>
-        </w:rPr>
-        <w:t xml:space="preserve">worst</w:t>
-      </w:r>
-      <w:r>
-        <w:t xml:space="preserve">(n) = </w:t>
-      </w:r>
       <w:r/>
     </w:p>
     <w:p>

</xml_diff>